<commit_message>
minor updates to slow-bot
</commit_message>
<xml_diff>
--- a/Assignment_3/Assignment_3b.docx
+++ b/Assignment_3/Assignment_3b.docx
@@ -73,14 +73,27 @@
       </w:pPr>
       <w:r>
         <w:rPr>
+          <w:lang w:val="en-US"/>
+        </w:rPr>
+        <w:t>It’s baking start is influenced by the third order and the start of apply cheese for the third order is influenced by</w:t>
+      </w:r>
+    </w:p>
+    <w:p>
+      <w:pPr>
+        <w:rPr>
+          <w:lang w:val="en-US"/>
+        </w:rPr>
+      </w:pPr>
+      <w:r>
+        <w:rPr>
           <w:noProof/>
           <w:lang w:val="en-US"/>
         </w:rPr>
         <w:drawing>
-          <wp:inline distT="0" distB="0" distL="0" distR="0" wp14:anchorId="37DC94D1" wp14:editId="1C18C5ED">
-            <wp:extent cx="5731510" cy="2694940"/>
+          <wp:inline distT="0" distB="0" distL="0" distR="0" wp14:anchorId="600A701B" wp14:editId="6C943980">
+            <wp:extent cx="5731510" cy="2620010"/>
             <wp:effectExtent l="0" t="0" r="0" b="0"/>
-            <wp:docPr id="1049200592" name="Picture 2" descr="A graph showing different colored lines&#10;&#10;Description automatically generated with medium confidence"/>
+            <wp:docPr id="1983115" name="Picture 1" descr="A graph showing different colored lines&#10;&#10;Description automatically generated"/>
             <wp:cNvGraphicFramePr>
               <a:graphicFrameLocks xmlns:a="http://schemas.openxmlformats.org/drawingml/2006/main" noChangeAspect="1"/>
             </wp:cNvGraphicFramePr>
@@ -88,7 +101,7 @@
               <a:graphicData uri="http://schemas.openxmlformats.org/drawingml/2006/picture">
                 <pic:pic xmlns:pic="http://schemas.openxmlformats.org/drawingml/2006/picture">
                   <pic:nvPicPr>
-                    <pic:cNvPr id="1049200592" name="Picture 2" descr="A graph showing different colored lines&#10;&#10;Description automatically generated with medium confidence"/>
+                    <pic:cNvPr id="1983115" name="Picture 1" descr="A graph showing different colored lines&#10;&#10;Description automatically generated"/>
                     <pic:cNvPicPr/>
                   </pic:nvPicPr>
                   <pic:blipFill>
@@ -106,7 +119,7 @@
                   <pic:spPr>
                     <a:xfrm>
                       <a:off x="0" y="0"/>
-                      <a:ext cx="5731510" cy="2694940"/>
+                      <a:ext cx="5731510" cy="2620010"/>
                     </a:xfrm>
                     <a:prstGeom prst="rect">
                       <a:avLst/>
@@ -211,10 +224,10 @@
           <w:lang w:val="en-US"/>
         </w:rPr>
         <w:drawing>
-          <wp:inline distT="0" distB="0" distL="0" distR="0" wp14:anchorId="25848FDF" wp14:editId="75AE52E8">
-            <wp:extent cx="5731510" cy="654685"/>
-            <wp:effectExtent l="0" t="0" r="0" b="5715"/>
-            <wp:docPr id="667344351" name="Picture 1"/>
+          <wp:inline distT="0" distB="0" distL="0" distR="0" wp14:anchorId="06E8E383" wp14:editId="619E5753">
+            <wp:extent cx="5731510" cy="1240790"/>
+            <wp:effectExtent l="0" t="0" r="0" b="3810"/>
+            <wp:docPr id="1232397570" name="Picture 1" descr="A white sheet with black text&#10;&#10;Description automatically generated"/>
             <wp:cNvGraphicFramePr>
               <a:graphicFrameLocks xmlns:a="http://schemas.openxmlformats.org/drawingml/2006/main" noChangeAspect="1"/>
             </wp:cNvGraphicFramePr>
@@ -222,7 +235,7 @@
               <a:graphicData uri="http://schemas.openxmlformats.org/drawingml/2006/picture">
                 <pic:pic xmlns:pic="http://schemas.openxmlformats.org/drawingml/2006/picture">
                   <pic:nvPicPr>
-                    <pic:cNvPr id="667344351" name=""/>
+                    <pic:cNvPr id="1232397570" name="Picture 1" descr="A white sheet with black text&#10;&#10;Description automatically generated"/>
                     <pic:cNvPicPr/>
                   </pic:nvPicPr>
                   <pic:blipFill>
@@ -234,7 +247,7 @@
                   <pic:spPr>
                     <a:xfrm>
                       <a:off x="0" y="0"/>
-                      <a:ext cx="5731510" cy="654685"/>
+                      <a:ext cx="5731510" cy="1240790"/>
                     </a:xfrm>
                     <a:prstGeom prst="rect">
                       <a:avLst/>
@@ -257,6 +270,7 @@
         <w:rPr>
           <w:lang w:val="en-US"/>
         </w:rPr>
+        <w:lastRenderedPageBreak/>
         <w:t>The first and second options are on the Pareto</w:t>
       </w:r>
       <w:r>
@@ -276,14 +290,38 @@
         <w:rPr>
           <w:lang w:val="en-US"/>
         </w:rPr>
-        <w:t>coloured</w:t>
+        <w:t>colored</w:t>
+      </w:r>
+      <w:r>
+        <w:rPr>
+          <w:lang w:val="en-US"/>
+        </w:rPr>
+        <w:t xml:space="preserve"> </w:t>
       </w:r>
       <w:proofErr w:type="spellEnd"/>
       <w:r>
         <w:rPr>
           <w:lang w:val="en-US"/>
         </w:rPr>
-        <w:t xml:space="preserve"> in green through both good alternatives (1 and 2).</w:t>
+        <w:t xml:space="preserve">in </w:t>
+      </w:r>
+      <w:r>
+        <w:rPr>
+          <w:lang w:val="en-US"/>
+        </w:rPr>
+        <w:t>orange</w:t>
+      </w:r>
+      <w:r>
+        <w:rPr>
+          <w:lang w:val="en-US"/>
+        </w:rPr>
+        <w:t xml:space="preserve"> through both good alternatives (1 and 2).</w:t>
+      </w:r>
+      <w:r>
+        <w:rPr>
+          <w:lang w:val="en-US"/>
+        </w:rPr>
+        <w:t xml:space="preserve"> The area in green is Pareto Dominated-subregion.</w:t>
       </w:r>
     </w:p>
     <w:p>
@@ -302,22 +340,263 @@
       <w:r>
         <w:rPr>
           <w:noProof/>
+          <w:lang w:val="en-US"/>
+        </w:rPr>
+        <mc:AlternateContent>
+          <mc:Choice Requires="wps">
+            <w:drawing>
+              <wp:anchor distT="0" distB="0" distL="114300" distR="114300" simplePos="0" relativeHeight="251662336" behindDoc="0" locked="0" layoutInCell="1" allowOverlap="1" wp14:anchorId="5921041A" wp14:editId="382FC497">
+                <wp:simplePos x="0" y="0"/>
+                <wp:positionH relativeFrom="column">
+                  <wp:posOffset>4028440</wp:posOffset>
+                </wp:positionH>
+                <wp:positionV relativeFrom="paragraph">
+                  <wp:posOffset>2004060</wp:posOffset>
+                </wp:positionV>
+                <wp:extent cx="934720" cy="833120"/>
+                <wp:effectExtent l="0" t="0" r="17780" b="17780"/>
+                <wp:wrapNone/>
+                <wp:docPr id="1851650833" name="Rectangle 5"/>
+                <wp:cNvGraphicFramePr/>
+                <a:graphic xmlns:a="http://schemas.openxmlformats.org/drawingml/2006/main">
+                  <a:graphicData uri="http://schemas.microsoft.com/office/word/2010/wordprocessingShape">
+                    <wps:wsp>
+                      <wps:cNvSpPr/>
+                      <wps:spPr>
+                        <a:xfrm>
+                          <a:off x="0" y="0"/>
+                          <a:ext cx="934720" cy="833120"/>
+                        </a:xfrm>
+                        <a:prstGeom prst="rect">
+                          <a:avLst/>
+                        </a:prstGeom>
+                        <a:solidFill>
+                          <a:schemeClr val="accent3">
+                            <a:lumMod val="60000"/>
+                            <a:lumOff val="40000"/>
+                            <a:alpha val="50570"/>
+                          </a:schemeClr>
+                        </a:solidFill>
+                        <a:ln>
+                          <a:solidFill>
+                            <a:schemeClr val="accent1">
+                              <a:shade val="15000"/>
+                            </a:schemeClr>
+                          </a:solidFill>
+                        </a:ln>
+                      </wps:spPr>
+                      <wps:style>
+                        <a:lnRef idx="2">
+                          <a:schemeClr val="accent1">
+                            <a:shade val="15000"/>
+                          </a:schemeClr>
+                        </a:lnRef>
+                        <a:fillRef idx="1">
+                          <a:schemeClr val="accent1"/>
+                        </a:fillRef>
+                        <a:effectRef idx="0">
+                          <a:schemeClr val="accent1"/>
+                        </a:effectRef>
+                        <a:fontRef idx="minor">
+                          <a:schemeClr val="lt1"/>
+                        </a:fontRef>
+                      </wps:style>
+                      <wps:bodyPr rot="0" spcFirstLastPara="0" vertOverflow="overflow" horzOverflow="overflow" vert="horz" wrap="square" lIns="91440" tIns="45720" rIns="91440" bIns="45720" numCol="1" spcCol="0" rtlCol="0" fromWordArt="0" anchor="ctr" anchorCtr="0" forceAA="0" compatLnSpc="1">
+                        <a:prstTxWarp prst="textNoShape">
+                          <a:avLst/>
+                        </a:prstTxWarp>
+                        <a:noAutofit/>
+                      </wps:bodyPr>
+                    </wps:wsp>
+                  </a:graphicData>
+                </a:graphic>
+              </wp:anchor>
+            </w:drawing>
+          </mc:Choice>
+          <mc:Fallback>
+            <w:pict>
+              <v:rect w14:anchorId="7F67BDF6" id="Rectangle 5" o:spid="_x0000_s1026" style="position:absolute;margin-left:317.2pt;margin-top:157.8pt;width:73.6pt;height:65.6pt;z-index:251662336;visibility:visible;mso-wrap-style:square;mso-wrap-distance-left:9pt;mso-wrap-distance-top:0;mso-wrap-distance-right:9pt;mso-wrap-distance-bottom:0;mso-position-horizontal:absolute;mso-position-horizontal-relative:text;mso-position-vertical:absolute;mso-position-vertical-relative:text;v-text-anchor:middle" o:gfxdata="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" fillcolor="#47d459 [1942]" strokecolor="#030e13 [484]" strokeweight="1pt">
+                <v:fill opacity="33153f"/>
+              </v:rect>
+            </w:pict>
+          </mc:Fallback>
+        </mc:AlternateContent>
+      </w:r>
+      <w:r>
+        <w:rPr>
+          <w:noProof/>
+          <w:lang w:val="en-US"/>
+        </w:rPr>
+        <mc:AlternateContent>
+          <mc:Choice Requires="wps">
+            <w:drawing>
+              <wp:anchor distT="0" distB="0" distL="114300" distR="114300" simplePos="0" relativeHeight="251661312" behindDoc="0" locked="0" layoutInCell="1" allowOverlap="1" wp14:anchorId="59C28162" wp14:editId="6051C8B0">
+                <wp:simplePos x="0" y="0"/>
+                <wp:positionH relativeFrom="column">
+                  <wp:posOffset>3601720</wp:posOffset>
+                </wp:positionH>
+                <wp:positionV relativeFrom="paragraph">
+                  <wp:posOffset>2004060</wp:posOffset>
+                </wp:positionV>
+                <wp:extent cx="1275080" cy="0"/>
+                <wp:effectExtent l="0" t="0" r="7620" b="12700"/>
+                <wp:wrapNone/>
+                <wp:docPr id="576445266" name="Straight Connector 4"/>
+                <wp:cNvGraphicFramePr/>
+                <a:graphic xmlns:a="http://schemas.openxmlformats.org/drawingml/2006/main">
+                  <a:graphicData uri="http://schemas.microsoft.com/office/word/2010/wordprocessingShape">
+                    <wps:wsp>
+                      <wps:cNvCnPr/>
+                      <wps:spPr>
+                        <a:xfrm>
+                          <a:off x="0" y="0"/>
+                          <a:ext cx="1275080" cy="0"/>
+                        </a:xfrm>
+                        <a:prstGeom prst="line">
+                          <a:avLst/>
+                        </a:prstGeom>
+                        <a:ln w="12700">
+                          <a:prstDash val="dash"/>
+                        </a:ln>
+                      </wps:spPr>
+                      <wps:style>
+                        <a:lnRef idx="1">
+                          <a:schemeClr val="accent1"/>
+                        </a:lnRef>
+                        <a:fillRef idx="0">
+                          <a:schemeClr val="accent1"/>
+                        </a:fillRef>
+                        <a:effectRef idx="0">
+                          <a:schemeClr val="accent1"/>
+                        </a:effectRef>
+                        <a:fontRef idx="minor">
+                          <a:schemeClr val="tx1"/>
+                        </a:fontRef>
+                      </wps:style>
+                      <wps:bodyPr/>
+                    </wps:wsp>
+                  </a:graphicData>
+                </a:graphic>
+                <wp14:sizeRelH relativeFrom="margin">
+                  <wp14:pctWidth>0</wp14:pctWidth>
+                </wp14:sizeRelH>
+                <wp14:sizeRelV relativeFrom="margin">
+                  <wp14:pctHeight>0</wp14:pctHeight>
+                </wp14:sizeRelV>
+              </wp:anchor>
+            </w:drawing>
+          </mc:Choice>
+          <mc:Fallback>
+            <w:pict>
+              <v:line w14:anchorId="7561D516" id="Straight Connector 4" o:spid="_x0000_s1026" style="position:absolute;z-index:251661312;visibility:visible;mso-wrap-style:square;mso-width-percent:0;mso-height-percent:0;mso-wrap-distance-left:9pt;mso-wrap-distance-top:0;mso-wrap-distance-right:9pt;mso-wrap-distance-bottom:0;mso-position-horizontal:absolute;mso-position-horizontal-relative:text;mso-position-vertical:absolute;mso-position-vertical-relative:text;mso-width-percent:0;mso-height-percent:0;mso-width-relative:margin;mso-height-relative:margin" from="283.6pt,157.8pt" to="384pt,157.8pt" o:gfxdata="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" strokecolor="#156082 [3204]" strokeweight="1pt">
+                <v:stroke dashstyle="dash" joinstyle="miter"/>
+              </v:line>
+            </w:pict>
+          </mc:Fallback>
+        </mc:AlternateContent>
+      </w:r>
+      <w:r>
+        <w:rPr>
+          <w:noProof/>
+          <w:lang w:val="en-US"/>
+        </w:rPr>
+        <mc:AlternateContent>
+          <mc:Choice Requires="wps">
+            <w:drawing>
+              <wp:anchor distT="0" distB="0" distL="114300" distR="114300" simplePos="0" relativeHeight="251659264" behindDoc="0" locked="0" layoutInCell="1" allowOverlap="1" wp14:anchorId="1E401753" wp14:editId="46E820D7">
+                <wp:simplePos x="0" y="0"/>
+                <wp:positionH relativeFrom="column">
+                  <wp:posOffset>4028440</wp:posOffset>
+                </wp:positionH>
+                <wp:positionV relativeFrom="paragraph">
+                  <wp:posOffset>1333500</wp:posOffset>
+                </wp:positionV>
+                <wp:extent cx="0" cy="1361440"/>
+                <wp:effectExtent l="0" t="0" r="12700" b="10160"/>
+                <wp:wrapNone/>
+                <wp:docPr id="2109392365" name="Straight Connector 4"/>
+                <wp:cNvGraphicFramePr/>
+                <a:graphic xmlns:a="http://schemas.openxmlformats.org/drawingml/2006/main">
+                  <a:graphicData uri="http://schemas.microsoft.com/office/word/2010/wordprocessingShape">
+                    <wps:wsp>
+                      <wps:cNvCnPr/>
+                      <wps:spPr>
+                        <a:xfrm>
+                          <a:off x="0" y="0"/>
+                          <a:ext cx="0" cy="1361440"/>
+                        </a:xfrm>
+                        <a:prstGeom prst="line">
+                          <a:avLst/>
+                        </a:prstGeom>
+                        <a:ln w="12700">
+                          <a:prstDash val="dash"/>
+                        </a:ln>
+                      </wps:spPr>
+                      <wps:style>
+                        <a:lnRef idx="1">
+                          <a:schemeClr val="accent1"/>
+                        </a:lnRef>
+                        <a:fillRef idx="0">
+                          <a:schemeClr val="accent1"/>
+                        </a:fillRef>
+                        <a:effectRef idx="0">
+                          <a:schemeClr val="accent1"/>
+                        </a:effectRef>
+                        <a:fontRef idx="minor">
+                          <a:schemeClr val="tx1"/>
+                        </a:fontRef>
+                      </wps:style>
+                      <wps:bodyPr/>
+                    </wps:wsp>
+                  </a:graphicData>
+                </a:graphic>
+              </wp:anchor>
+            </w:drawing>
+          </mc:Choice>
+          <mc:Fallback>
+            <w:pict>
+              <v:line w14:anchorId="399A3D09" id="Straight Connector 4" o:spid="_x0000_s1026" style="position:absolute;z-index:251659264;visibility:visible;mso-wrap-style:square;mso-wrap-distance-left:9pt;mso-wrap-distance-top:0;mso-wrap-distance-right:9pt;mso-wrap-distance-bottom:0;mso-position-horizontal:absolute;mso-position-horizontal-relative:text;mso-position-vertical:absolute;mso-position-vertical-relative:text" from="317.2pt,105pt" to="317.2pt,212.2pt" o:gfxdata="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" strokecolor="#156082 [3204]" strokeweight="1pt">
+                <v:stroke dashstyle="dash" joinstyle="miter"/>
+              </v:line>
+            </w:pict>
+          </mc:Fallback>
+        </mc:AlternateContent>
+      </w:r>
+      <w:r>
+        <w:rPr>
+          <w:lang w:val="en-US"/>
         </w:rPr>
         <w:drawing>
-          <wp:inline distT="0" distB="0" distL="0" distR="0" wp14:anchorId="342894AE" wp14:editId="1500DA2A">
-            <wp:extent cx="4572000" cy="2743200"/>
-            <wp:effectExtent l="0" t="0" r="12700" b="12700"/>
-            <wp:docPr id="1584876403" name="Chart 1">
-              <a:extLst xmlns:a="http://schemas.openxmlformats.org/drawingml/2006/main">
-                <a:ext uri="{FF2B5EF4-FFF2-40B4-BE49-F238E27FC236}">
-                  <a16:creationId xmlns:a16="http://schemas.microsoft.com/office/drawing/2014/main" id="{DF9A6E15-6C05-FF86-F518-319FCDB6D8A8}"/>
-                </a:ext>
-              </a:extLst>
-            </wp:docPr>
-            <wp:cNvGraphicFramePr/>
+          <wp:inline distT="0" distB="0" distL="0" distR="0" wp14:anchorId="4C56575A" wp14:editId="5EC8F467">
+            <wp:extent cx="5039360" cy="3053988"/>
+            <wp:effectExtent l="0" t="0" r="2540" b="0"/>
+            <wp:docPr id="1307347439" name="Picture 1" descr="A graph with numbers and points&#10;&#10;Description automatically generated"/>
+            <wp:cNvGraphicFramePr>
+              <a:graphicFrameLocks xmlns:a="http://schemas.openxmlformats.org/drawingml/2006/main" noChangeAspect="1"/>
+            </wp:cNvGraphicFramePr>
             <a:graphic xmlns:a="http://schemas.openxmlformats.org/drawingml/2006/main">
-              <a:graphicData uri="http://schemas.openxmlformats.org/drawingml/2006/chart">
-                <c:chart xmlns:c="http://schemas.openxmlformats.org/drawingml/2006/chart" xmlns:r="http://schemas.openxmlformats.org/officeDocument/2006/relationships" r:id="rId6"/>
+              <a:graphicData uri="http://schemas.openxmlformats.org/drawingml/2006/picture">
+                <pic:pic xmlns:pic="http://schemas.openxmlformats.org/drawingml/2006/picture">
+                  <pic:nvPicPr>
+                    <pic:cNvPr id="1307347439" name="Picture 1" descr="A graph with numbers and points&#10;&#10;Description automatically generated"/>
+                    <pic:cNvPicPr/>
+                  </pic:nvPicPr>
+                  <pic:blipFill>
+                    <a:blip r:embed="rId6"/>
+                    <a:stretch>
+                      <a:fillRect/>
+                    </a:stretch>
+                  </pic:blipFill>
+                  <pic:spPr>
+                    <a:xfrm>
+                      <a:off x="0" y="0"/>
+                      <a:ext cx="5069455" cy="3072227"/>
+                    </a:xfrm>
+                    <a:prstGeom prst="rect">
+                      <a:avLst/>
+                    </a:prstGeom>
+                  </pic:spPr>
+                </pic:pic>
               </a:graphicData>
             </a:graphic>
           </wp:inline>
@@ -1254,953 +1533,6 @@
 </w:styles>
 </file>
 
-<file path=word/charts/chart1.xml><?xml version="1.0" encoding="utf-8"?>
-<c:chartSpace xmlns:c="http://schemas.openxmlformats.org/drawingml/2006/chart" xmlns:a="http://schemas.openxmlformats.org/drawingml/2006/main" xmlns:r="http://schemas.openxmlformats.org/officeDocument/2006/relationships" xmlns:c16r2="http://schemas.microsoft.com/office/drawing/2015/06/chart">
-  <c:date1904 val="0"/>
-  <c:lang val="en-GB"/>
-  <c:roundedCorners val="0"/>
-  <mc:AlternateContent xmlns:mc="http://schemas.openxmlformats.org/markup-compatibility/2006">
-    <mc:Choice xmlns:c14="http://schemas.microsoft.com/office/drawing/2007/8/2/chart" Requires="c14">
-      <c14:style val="102"/>
-    </mc:Choice>
-    <mc:Fallback>
-      <c:style val="2"/>
-    </mc:Fallback>
-  </mc:AlternateContent>
-  <c:chart>
-    <c:autoTitleDeleted val="0"/>
-    <c:plotArea>
-      <c:layout/>
-      <c:scatterChart>
-        <c:scatterStyle val="lineMarker"/>
-        <c:varyColors val="0"/>
-        <c:ser>
-          <c:idx val="0"/>
-          <c:order val="0"/>
-          <c:tx>
-            <c:v>Pareto diagram Pizza efficiency</c:v>
-          </c:tx>
-          <c:spPr>
-            <a:ln w="19050" cap="rnd">
-              <a:solidFill>
-                <a:schemeClr val="accent1"/>
-              </a:solidFill>
-              <a:round/>
-            </a:ln>
-            <a:effectLst/>
-          </c:spPr>
-          <c:marker>
-            <c:symbol val="circle"/>
-            <c:size val="5"/>
-            <c:spPr>
-              <a:solidFill>
-                <a:schemeClr val="accent1"/>
-              </a:solidFill>
-              <a:ln w="38100">
-                <a:solidFill>
-                  <a:schemeClr val="accent1"/>
-                </a:solidFill>
-              </a:ln>
-              <a:effectLst/>
-            </c:spPr>
-          </c:marker>
-          <c:dPt>
-            <c:idx val="1"/>
-            <c:marker>
-              <c:symbol val="circle"/>
-              <c:size val="5"/>
-              <c:spPr>
-                <a:solidFill>
-                  <a:schemeClr val="accent1"/>
-                </a:solidFill>
-                <a:ln w="38100">
-                  <a:solidFill>
-                    <a:schemeClr val="accent1"/>
-                  </a:solidFill>
-                </a:ln>
-                <a:effectLst/>
-              </c:spPr>
-            </c:marker>
-            <c:bubble3D val="0"/>
-            <c:spPr>
-              <a:ln w="19050" cap="rnd">
-                <a:noFill/>
-                <a:round/>
-              </a:ln>
-              <a:effectLst/>
-            </c:spPr>
-            <c:extLst>
-              <c:ext xmlns:c16="http://schemas.microsoft.com/office/drawing/2014/chart" uri="{C3380CC4-5D6E-409C-BE32-E72D297353CC}">
-                <c16:uniqueId val="{00000001-307B-7E46-9A9C-FC41BF6FDF54}"/>
-              </c:ext>
-            </c:extLst>
-          </c:dPt>
-          <c:dPt>
-            <c:idx val="2"/>
-            <c:marker>
-              <c:symbol val="circle"/>
-              <c:size val="5"/>
-              <c:spPr>
-                <a:solidFill>
-                  <a:schemeClr val="accent1"/>
-                </a:solidFill>
-                <a:ln w="38100">
-                  <a:solidFill>
-                    <a:schemeClr val="accent1"/>
-                  </a:solidFill>
-                </a:ln>
-                <a:effectLst/>
-              </c:spPr>
-            </c:marker>
-            <c:bubble3D val="0"/>
-            <c:spPr>
-              <a:ln w="19050" cap="rnd">
-                <a:noFill/>
-                <a:round/>
-              </a:ln>
-              <a:effectLst/>
-            </c:spPr>
-            <c:extLst>
-              <c:ext xmlns:c16="http://schemas.microsoft.com/office/drawing/2014/chart" uri="{C3380CC4-5D6E-409C-BE32-E72D297353CC}">
-                <c16:uniqueId val="{00000003-307B-7E46-9A9C-FC41BF6FDF54}"/>
-              </c:ext>
-            </c:extLst>
-          </c:dPt>
-          <c:trendline>
-            <c:name>Pareto-front</c:name>
-            <c:spPr>
-              <a:ln w="25400" cap="rnd">
-                <a:solidFill>
-                  <a:schemeClr val="accent6"/>
-                </a:solidFill>
-                <a:prstDash val="sysDot"/>
-              </a:ln>
-              <a:effectLst/>
-            </c:spPr>
-            <c:trendlineType val="linear"/>
-            <c:forward val="100"/>
-            <c:backward val="100"/>
-            <c:dispRSqr val="0"/>
-            <c:dispEq val="0"/>
-          </c:trendline>
-          <c:xVal>
-            <c:numRef>
-              <c:f>Sheet1!$F$28:$F$29</c:f>
-              <c:numCache>
-                <c:formatCode>General</c:formatCode>
-                <c:ptCount val="2"/>
-              </c:numCache>
-            </c:numRef>
-          </c:xVal>
-          <c:yVal>
-            <c:numRef>
-              <c:f>Sheet1!$E$28:$E$29</c:f>
-              <c:numCache>
-                <c:formatCode>General</c:formatCode>
-                <c:ptCount val="2"/>
-              </c:numCache>
-            </c:numRef>
-          </c:yVal>
-          <c:smooth val="0"/>
-          <c:extLst>
-            <c:ext xmlns:c16="http://schemas.microsoft.com/office/drawing/2014/chart" uri="{C3380CC4-5D6E-409C-BE32-E72D297353CC}">
-              <c16:uniqueId val="{00000005-307B-7E46-9A9C-FC41BF6FDF54}"/>
-            </c:ext>
-          </c:extLst>
-        </c:ser>
-        <c:ser>
-          <c:idx val="1"/>
-          <c:order val="1"/>
-          <c:spPr>
-            <a:ln w="19050" cap="rnd">
-              <a:solidFill>
-                <a:schemeClr val="accent2"/>
-              </a:solidFill>
-              <a:round/>
-            </a:ln>
-            <a:effectLst/>
-          </c:spPr>
-          <c:marker>
-            <c:symbol val="circle"/>
-            <c:size val="5"/>
-            <c:spPr>
-              <a:solidFill>
-                <a:schemeClr val="accent2"/>
-              </a:solidFill>
-              <a:ln w="9525">
-                <a:solidFill>
-                  <a:schemeClr val="accent2"/>
-                </a:solidFill>
-              </a:ln>
-              <a:effectLst/>
-            </c:spPr>
-          </c:marker>
-          <c:xVal>
-            <c:numRef>
-              <c:f>Sheet1!$F$30</c:f>
-              <c:numCache>
-                <c:formatCode>General</c:formatCode>
-                <c:ptCount val="1"/>
-              </c:numCache>
-            </c:numRef>
-          </c:xVal>
-          <c:yVal>
-            <c:numRef>
-              <c:f>Sheet1!$E$30</c:f>
-              <c:numCache>
-                <c:formatCode>General</c:formatCode>
-                <c:ptCount val="1"/>
-              </c:numCache>
-            </c:numRef>
-          </c:yVal>
-          <c:smooth val="0"/>
-          <c:extLst>
-            <c:ext xmlns:c16="http://schemas.microsoft.com/office/drawing/2014/chart" uri="{C3380CC4-5D6E-409C-BE32-E72D297353CC}">
-              <c16:uniqueId val="{00000006-307B-7E46-9A9C-FC41BF6FDF54}"/>
-            </c:ext>
-          </c:extLst>
-        </c:ser>
-        <c:dLbls>
-          <c:showLegendKey val="0"/>
-          <c:showVal val="0"/>
-          <c:showCatName val="0"/>
-          <c:showSerName val="0"/>
-          <c:showPercent val="0"/>
-          <c:showBubbleSize val="0"/>
-        </c:dLbls>
-        <c:axId val="126301135"/>
-        <c:axId val="718652943"/>
-      </c:scatterChart>
-      <c:valAx>
-        <c:axId val="126301135"/>
-        <c:scaling>
-          <c:orientation val="minMax"/>
-        </c:scaling>
-        <c:delete val="0"/>
-        <c:axPos val="b"/>
-        <c:majorGridlines>
-          <c:spPr>
-            <a:ln w="9525" cap="flat" cmpd="sng" algn="ctr">
-              <a:solidFill>
-                <a:schemeClr val="tx1">
-                  <a:lumMod val="15000"/>
-                  <a:lumOff val="85000"/>
-                </a:schemeClr>
-              </a:solidFill>
-              <a:round/>
-            </a:ln>
-            <a:effectLst/>
-          </c:spPr>
-        </c:majorGridlines>
-        <c:numFmt formatCode="General" sourceLinked="1"/>
-        <c:majorTickMark val="none"/>
-        <c:minorTickMark val="none"/>
-        <c:tickLblPos val="nextTo"/>
-        <c:spPr>
-          <a:noFill/>
-          <a:ln w="9525" cap="flat" cmpd="sng" algn="ctr">
-            <a:solidFill>
-              <a:schemeClr val="tx1">
-                <a:lumMod val="25000"/>
-                <a:lumOff val="75000"/>
-              </a:schemeClr>
-            </a:solidFill>
-            <a:round/>
-          </a:ln>
-          <a:effectLst/>
-        </c:spPr>
-        <c:txPr>
-          <a:bodyPr rot="-60000000" spcFirstLastPara="1" vertOverflow="ellipsis" vert="horz" wrap="square" anchor="ctr" anchorCtr="1"/>
-          <a:lstStyle/>
-          <a:p>
-            <a:pPr>
-              <a:defRPr sz="900" b="0" i="0" u="none" strike="noStrike" kern="1200" baseline="0">
-                <a:solidFill>
-                  <a:schemeClr val="tx1">
-                    <a:lumMod val="65000"/>
-                    <a:lumOff val="35000"/>
-                  </a:schemeClr>
-                </a:solidFill>
-                <a:latin typeface="+mn-lt"/>
-                <a:ea typeface="+mn-ea"/>
-                <a:cs typeface="+mn-cs"/>
-              </a:defRPr>
-            </a:pPr>
-            <a:endParaRPr lang="en-NL"/>
-          </a:p>
-        </c:txPr>
-        <c:crossAx val="718652943"/>
-        <c:crosses val="autoZero"/>
-        <c:crossBetween val="midCat"/>
-      </c:valAx>
-      <c:valAx>
-        <c:axId val="718652943"/>
-        <c:scaling>
-          <c:orientation val="minMax"/>
-        </c:scaling>
-        <c:delete val="0"/>
-        <c:axPos val="l"/>
-        <c:majorGridlines>
-          <c:spPr>
-            <a:ln w="9525" cap="flat" cmpd="sng" algn="ctr">
-              <a:solidFill>
-                <a:schemeClr val="tx1">
-                  <a:lumMod val="15000"/>
-                  <a:lumOff val="85000"/>
-                </a:schemeClr>
-              </a:solidFill>
-              <a:round/>
-            </a:ln>
-            <a:effectLst/>
-          </c:spPr>
-        </c:majorGridlines>
-        <c:numFmt formatCode="General" sourceLinked="1"/>
-        <c:majorTickMark val="none"/>
-        <c:minorTickMark val="none"/>
-        <c:tickLblPos val="nextTo"/>
-        <c:spPr>
-          <a:noFill/>
-          <a:ln w="9525" cap="flat" cmpd="sng" algn="ctr">
-            <a:solidFill>
-              <a:schemeClr val="tx1">
-                <a:lumMod val="25000"/>
-                <a:lumOff val="75000"/>
-              </a:schemeClr>
-            </a:solidFill>
-            <a:round/>
-          </a:ln>
-          <a:effectLst/>
-        </c:spPr>
-        <c:txPr>
-          <a:bodyPr rot="-60000000" spcFirstLastPara="1" vertOverflow="ellipsis" vert="horz" wrap="square" anchor="ctr" anchorCtr="1"/>
-          <a:lstStyle/>
-          <a:p>
-            <a:pPr>
-              <a:defRPr sz="900" b="0" i="0" u="none" strike="noStrike" kern="1200" baseline="0">
-                <a:solidFill>
-                  <a:schemeClr val="tx1">
-                    <a:lumMod val="65000"/>
-                    <a:lumOff val="35000"/>
-                  </a:schemeClr>
-                </a:solidFill>
-                <a:latin typeface="+mn-lt"/>
-                <a:ea typeface="+mn-ea"/>
-                <a:cs typeface="+mn-cs"/>
-              </a:defRPr>
-            </a:pPr>
-            <a:endParaRPr lang="en-NL"/>
-          </a:p>
-        </c:txPr>
-        <c:crossAx val="126301135"/>
-        <c:crosses val="autoZero"/>
-        <c:crossBetween val="midCat"/>
-      </c:valAx>
-      <c:spPr>
-        <a:noFill/>
-        <a:ln>
-          <a:noFill/>
-        </a:ln>
-        <a:effectLst/>
-      </c:spPr>
-    </c:plotArea>
-    <c:plotVisOnly val="1"/>
-    <c:dispBlanksAs val="gap"/>
-    <c:extLst>
-      <c:ext xmlns:c16r3="http://schemas.microsoft.com/office/drawing/2017/03/chart" uri="{56B9EC1D-385E-4148-901F-78D8002777C0}">
-        <c16r3:dataDisplayOptions16>
-          <c16r3:dispNaAsBlank val="1"/>
-        </c16r3:dataDisplayOptions16>
-      </c:ext>
-    </c:extLst>
-    <c:showDLblsOverMax val="0"/>
-  </c:chart>
-  <c:spPr>
-    <a:solidFill>
-      <a:schemeClr val="bg1"/>
-    </a:solidFill>
-    <a:ln w="9525" cap="flat" cmpd="sng" algn="ctr">
-      <a:solidFill>
-        <a:schemeClr val="tx1">
-          <a:lumMod val="15000"/>
-          <a:lumOff val="85000"/>
-        </a:schemeClr>
-      </a:solidFill>
-      <a:round/>
-    </a:ln>
-    <a:effectLst/>
-  </c:spPr>
-  <c:txPr>
-    <a:bodyPr/>
-    <a:lstStyle/>
-    <a:p>
-      <a:pPr>
-        <a:defRPr/>
-      </a:pPr>
-      <a:endParaRPr lang="en-NL"/>
-    </a:p>
-  </c:txPr>
-  <c:externalData r:id="rId3">
-    <c:autoUpdate val="0"/>
-  </c:externalData>
-</c:chartSpace>
-</file>
-
-<file path=word/charts/colors1.xml><?xml version="1.0" encoding="utf-8"?>
-<cs:colorStyle xmlns:cs="http://schemas.microsoft.com/office/drawing/2012/chartStyle" xmlns:a="http://schemas.openxmlformats.org/drawingml/2006/main" meth="cycle" id="10">
-  <a:schemeClr val="accent1"/>
-  <a:schemeClr val="accent2"/>
-  <a:schemeClr val="accent3"/>
-  <a:schemeClr val="accent4"/>
-  <a:schemeClr val="accent5"/>
-  <a:schemeClr val="accent6"/>
-  <cs:variation/>
-  <cs:variation>
-    <a:lumMod val="60000"/>
-  </cs:variation>
-  <cs:variation>
-    <a:lumMod val="80000"/>
-    <a:lumOff val="20000"/>
-  </cs:variation>
-  <cs:variation>
-    <a:lumMod val="80000"/>
-  </cs:variation>
-  <cs:variation>
-    <a:lumMod val="60000"/>
-    <a:lumOff val="40000"/>
-  </cs:variation>
-  <cs:variation>
-    <a:lumMod val="50000"/>
-  </cs:variation>
-  <cs:variation>
-    <a:lumMod val="70000"/>
-    <a:lumOff val="30000"/>
-  </cs:variation>
-  <cs:variation>
-    <a:lumMod val="70000"/>
-  </cs:variation>
-  <cs:variation>
-    <a:lumMod val="50000"/>
-    <a:lumOff val="50000"/>
-  </cs:variation>
-</cs:colorStyle>
-</file>
-
-<file path=word/charts/style1.xml><?xml version="1.0" encoding="utf-8"?>
-<cs:chartStyle xmlns:cs="http://schemas.microsoft.com/office/drawing/2012/chartStyle" xmlns:a="http://schemas.openxmlformats.org/drawingml/2006/main" id="240">
-  <cs:axisTitle>
-    <cs:lnRef idx="0"/>
-    <cs:fillRef idx="0"/>
-    <cs:effectRef idx="0"/>
-    <cs:fontRef idx="minor">
-      <a:schemeClr val="tx1">
-        <a:lumMod val="65000"/>
-        <a:lumOff val="35000"/>
-      </a:schemeClr>
-    </cs:fontRef>
-    <cs:defRPr sz="1000" kern="1200"/>
-  </cs:axisTitle>
-  <cs:categoryAxis>
-    <cs:lnRef idx="0"/>
-    <cs:fillRef idx="0"/>
-    <cs:effectRef idx="0"/>
-    <cs:fontRef idx="minor">
-      <a:schemeClr val="tx1">
-        <a:lumMod val="65000"/>
-        <a:lumOff val="35000"/>
-      </a:schemeClr>
-    </cs:fontRef>
-    <cs:spPr>
-      <a:ln w="9525" cap="flat" cmpd="sng" algn="ctr">
-        <a:solidFill>
-          <a:schemeClr val="tx1">
-            <a:lumMod val="25000"/>
-            <a:lumOff val="75000"/>
-          </a:schemeClr>
-        </a:solidFill>
-        <a:round/>
-      </a:ln>
-    </cs:spPr>
-    <cs:defRPr sz="900" kern="1200"/>
-  </cs:categoryAxis>
-  <cs:chartArea mods="allowNoFillOverride allowNoLineOverride">
-    <cs:lnRef idx="0"/>
-    <cs:fillRef idx="0"/>
-    <cs:effectRef idx="0"/>
-    <cs:fontRef idx="minor">
-      <a:schemeClr val="tx1"/>
-    </cs:fontRef>
-    <cs:spPr>
-      <a:solidFill>
-        <a:schemeClr val="bg1"/>
-      </a:solidFill>
-      <a:ln w="9525" cap="flat" cmpd="sng" algn="ctr">
-        <a:solidFill>
-          <a:schemeClr val="tx1">
-            <a:lumMod val="15000"/>
-            <a:lumOff val="85000"/>
-          </a:schemeClr>
-        </a:solidFill>
-        <a:round/>
-      </a:ln>
-    </cs:spPr>
-    <cs:defRPr sz="1000" kern="1200"/>
-  </cs:chartArea>
-  <cs:dataLabel>
-    <cs:lnRef idx="0"/>
-    <cs:fillRef idx="0"/>
-    <cs:effectRef idx="0"/>
-    <cs:fontRef idx="minor">
-      <a:schemeClr val="tx1">
-        <a:lumMod val="75000"/>
-        <a:lumOff val="25000"/>
-      </a:schemeClr>
-    </cs:fontRef>
-    <cs:defRPr sz="900" kern="1200"/>
-  </cs:dataLabel>
-  <cs:dataLabelCallout>
-    <cs:lnRef idx="0"/>
-    <cs:fillRef idx="0"/>
-    <cs:effectRef idx="0"/>
-    <cs:fontRef idx="minor">
-      <a:schemeClr val="dk1">
-        <a:lumMod val="65000"/>
-        <a:lumOff val="35000"/>
-      </a:schemeClr>
-    </cs:fontRef>
-    <cs:spPr>
-      <a:solidFill>
-        <a:schemeClr val="lt1"/>
-      </a:solidFill>
-      <a:ln>
-        <a:solidFill>
-          <a:schemeClr val="dk1">
-            <a:lumMod val="25000"/>
-            <a:lumOff val="75000"/>
-          </a:schemeClr>
-        </a:solidFill>
-      </a:ln>
-    </cs:spPr>
-    <cs:defRPr sz="900" kern="1200"/>
-    <cs:bodyPr rot="0" spcFirstLastPara="1" vertOverflow="clip" horzOverflow="clip" vert="horz" wrap="square" lIns="36576" tIns="18288" rIns="36576" bIns="18288" anchor="ctr" anchorCtr="1">
-      <a:spAutoFit/>
-    </cs:bodyPr>
-  </cs:dataLabelCallout>
-  <cs:dataPoint>
-    <cs:lnRef idx="0"/>
-    <cs:fillRef idx="1">
-      <cs:styleClr val="auto"/>
-    </cs:fillRef>
-    <cs:effectRef idx="0"/>
-    <cs:fontRef idx="minor">
-      <a:schemeClr val="tx1"/>
-    </cs:fontRef>
-  </cs:dataPoint>
-  <cs:dataPoint3D>
-    <cs:lnRef idx="0"/>
-    <cs:fillRef idx="1">
-      <cs:styleClr val="auto"/>
-    </cs:fillRef>
-    <cs:effectRef idx="0"/>
-    <cs:fontRef idx="minor">
-      <a:schemeClr val="tx1"/>
-    </cs:fontRef>
-  </cs:dataPoint3D>
-  <cs:dataPointLine>
-    <cs:lnRef idx="0">
-      <cs:styleClr val="auto"/>
-    </cs:lnRef>
-    <cs:fillRef idx="1"/>
-    <cs:effectRef idx="0"/>
-    <cs:fontRef idx="minor">
-      <a:schemeClr val="tx1"/>
-    </cs:fontRef>
-    <cs:spPr>
-      <a:ln w="19050" cap="rnd">
-        <a:solidFill>
-          <a:schemeClr val="phClr"/>
-        </a:solidFill>
-        <a:round/>
-      </a:ln>
-    </cs:spPr>
-  </cs:dataPointLine>
-  <cs:dataPointMarker>
-    <cs:lnRef idx="0">
-      <cs:styleClr val="auto"/>
-    </cs:lnRef>
-    <cs:fillRef idx="1">
-      <cs:styleClr val="auto"/>
-    </cs:fillRef>
-    <cs:effectRef idx="0"/>
-    <cs:fontRef idx="minor">
-      <a:schemeClr val="tx1"/>
-    </cs:fontRef>
-    <cs:spPr>
-      <a:ln w="9525">
-        <a:solidFill>
-          <a:schemeClr val="phClr"/>
-        </a:solidFill>
-      </a:ln>
-    </cs:spPr>
-  </cs:dataPointMarker>
-  <cs:dataPointMarkerLayout symbol="circle" size="5"/>
-  <cs:dataPointWireframe>
-    <cs:lnRef idx="0">
-      <cs:styleClr val="auto"/>
-    </cs:lnRef>
-    <cs:fillRef idx="0"/>
-    <cs:effectRef idx="0"/>
-    <cs:fontRef idx="minor">
-      <a:schemeClr val="dk1"/>
-    </cs:fontRef>
-    <cs:spPr>
-      <a:ln w="9525" cap="rnd">
-        <a:solidFill>
-          <a:schemeClr val="phClr"/>
-        </a:solidFill>
-        <a:round/>
-      </a:ln>
-    </cs:spPr>
-  </cs:dataPointWireframe>
-  <cs:dataTable>
-    <cs:lnRef idx="0"/>
-    <cs:fillRef idx="0"/>
-    <cs:effectRef idx="0"/>
-    <cs:fontRef idx="minor">
-      <a:schemeClr val="tx1">
-        <a:lumMod val="65000"/>
-        <a:lumOff val="35000"/>
-      </a:schemeClr>
-    </cs:fontRef>
-    <cs:spPr>
-      <a:noFill/>
-      <a:ln w="9525" cap="flat" cmpd="sng" algn="ctr">
-        <a:solidFill>
-          <a:schemeClr val="tx1">
-            <a:lumMod val="15000"/>
-            <a:lumOff val="85000"/>
-          </a:schemeClr>
-        </a:solidFill>
-        <a:round/>
-      </a:ln>
-    </cs:spPr>
-    <cs:defRPr sz="900" kern="1200"/>
-  </cs:dataTable>
-  <cs:downBar>
-    <cs:lnRef idx="0"/>
-    <cs:fillRef idx="0"/>
-    <cs:effectRef idx="0"/>
-    <cs:fontRef idx="minor">
-      <a:schemeClr val="tx1"/>
-    </cs:fontRef>
-    <cs:spPr>
-      <a:solidFill>
-        <a:schemeClr val="dk1">
-          <a:lumMod val="75000"/>
-          <a:lumOff val="25000"/>
-        </a:schemeClr>
-      </a:solidFill>
-      <a:ln w="9525" cap="flat" cmpd="sng" algn="ctr">
-        <a:solidFill>
-          <a:schemeClr val="tx1">
-            <a:lumMod val="65000"/>
-            <a:lumOff val="35000"/>
-          </a:schemeClr>
-        </a:solidFill>
-        <a:round/>
-      </a:ln>
-    </cs:spPr>
-  </cs:downBar>
-  <cs:dropLine>
-    <cs:lnRef idx="0"/>
-    <cs:fillRef idx="0"/>
-    <cs:effectRef idx="0"/>
-    <cs:fontRef idx="minor">
-      <a:schemeClr val="tx1"/>
-    </cs:fontRef>
-    <cs:spPr>
-      <a:ln w="9525" cap="flat" cmpd="sng" algn="ctr">
-        <a:solidFill>
-          <a:schemeClr val="tx1">
-            <a:lumMod val="35000"/>
-            <a:lumOff val="65000"/>
-          </a:schemeClr>
-        </a:solidFill>
-        <a:round/>
-      </a:ln>
-    </cs:spPr>
-  </cs:dropLine>
-  <cs:errorBar>
-    <cs:lnRef idx="0"/>
-    <cs:fillRef idx="0"/>
-    <cs:effectRef idx="0"/>
-    <cs:fontRef idx="minor">
-      <a:schemeClr val="tx1"/>
-    </cs:fontRef>
-    <cs:spPr>
-      <a:ln w="9525" cap="flat" cmpd="sng" algn="ctr">
-        <a:solidFill>
-          <a:schemeClr val="tx1">
-            <a:lumMod val="65000"/>
-            <a:lumOff val="35000"/>
-          </a:schemeClr>
-        </a:solidFill>
-        <a:round/>
-      </a:ln>
-    </cs:spPr>
-  </cs:errorBar>
-  <cs:floor>
-    <cs:lnRef idx="0"/>
-    <cs:fillRef idx="0"/>
-    <cs:effectRef idx="0"/>
-    <cs:fontRef idx="minor">
-      <a:schemeClr val="tx1"/>
-    </cs:fontRef>
-    <cs:spPr>
-      <a:noFill/>
-      <a:ln>
-        <a:noFill/>
-      </a:ln>
-    </cs:spPr>
-  </cs:floor>
-  <cs:gridlineMajor>
-    <cs:lnRef idx="0"/>
-    <cs:fillRef idx="0"/>
-    <cs:effectRef idx="0"/>
-    <cs:fontRef idx="minor">
-      <a:schemeClr val="tx1"/>
-    </cs:fontRef>
-    <cs:spPr>
-      <a:ln w="9525" cap="flat" cmpd="sng" algn="ctr">
-        <a:solidFill>
-          <a:schemeClr val="tx1">
-            <a:lumMod val="15000"/>
-            <a:lumOff val="85000"/>
-          </a:schemeClr>
-        </a:solidFill>
-        <a:round/>
-      </a:ln>
-    </cs:spPr>
-  </cs:gridlineMajor>
-  <cs:gridlineMinor>
-    <cs:lnRef idx="0"/>
-    <cs:fillRef idx="0"/>
-    <cs:effectRef idx="0"/>
-    <cs:fontRef idx="minor">
-      <a:schemeClr val="tx1"/>
-    </cs:fontRef>
-    <cs:spPr>
-      <a:ln w="9525" cap="flat" cmpd="sng" algn="ctr">
-        <a:solidFill>
-          <a:schemeClr val="tx1">
-            <a:lumMod val="5000"/>
-            <a:lumOff val="95000"/>
-          </a:schemeClr>
-        </a:solidFill>
-        <a:round/>
-      </a:ln>
-    </cs:spPr>
-  </cs:gridlineMinor>
-  <cs:hiLoLine>
-    <cs:lnRef idx="0"/>
-    <cs:fillRef idx="0"/>
-    <cs:effectRef idx="0"/>
-    <cs:fontRef idx="minor">
-      <a:schemeClr val="tx1"/>
-    </cs:fontRef>
-    <cs:spPr>
-      <a:ln w="9525" cap="flat" cmpd="sng" algn="ctr">
-        <a:solidFill>
-          <a:schemeClr val="tx1">
-            <a:lumMod val="50000"/>
-            <a:lumOff val="50000"/>
-          </a:schemeClr>
-        </a:solidFill>
-        <a:round/>
-      </a:ln>
-    </cs:spPr>
-  </cs:hiLoLine>
-  <cs:leaderLine>
-    <cs:lnRef idx="0"/>
-    <cs:fillRef idx="0"/>
-    <cs:effectRef idx="0"/>
-    <cs:fontRef idx="minor">
-      <a:schemeClr val="tx1"/>
-    </cs:fontRef>
-    <cs:spPr>
-      <a:ln w="9525" cap="flat" cmpd="sng" algn="ctr">
-        <a:solidFill>
-          <a:schemeClr val="tx1">
-            <a:lumMod val="35000"/>
-            <a:lumOff val="65000"/>
-          </a:schemeClr>
-        </a:solidFill>
-        <a:round/>
-      </a:ln>
-    </cs:spPr>
-  </cs:leaderLine>
-  <cs:legend>
-    <cs:lnRef idx="0"/>
-    <cs:fillRef idx="0"/>
-    <cs:effectRef idx="0"/>
-    <cs:fontRef idx="minor">
-      <a:schemeClr val="tx1">
-        <a:lumMod val="65000"/>
-        <a:lumOff val="35000"/>
-      </a:schemeClr>
-    </cs:fontRef>
-    <cs:defRPr sz="900" kern="1200"/>
-  </cs:legend>
-  <cs:plotArea mods="allowNoFillOverride allowNoLineOverride">
-    <cs:lnRef idx="0"/>
-    <cs:fillRef idx="0"/>
-    <cs:effectRef idx="0"/>
-    <cs:fontRef idx="minor">
-      <a:schemeClr val="tx1"/>
-    </cs:fontRef>
-  </cs:plotArea>
-  <cs:plotArea3D mods="allowNoFillOverride allowNoLineOverride">
-    <cs:lnRef idx="0"/>
-    <cs:fillRef idx="0"/>
-    <cs:effectRef idx="0"/>
-    <cs:fontRef idx="minor">
-      <a:schemeClr val="tx1"/>
-    </cs:fontRef>
-  </cs:plotArea3D>
-  <cs:seriesAxis>
-    <cs:lnRef idx="0"/>
-    <cs:fillRef idx="0"/>
-    <cs:effectRef idx="0"/>
-    <cs:fontRef idx="minor">
-      <a:schemeClr val="tx1">
-        <a:lumMod val="65000"/>
-        <a:lumOff val="35000"/>
-      </a:schemeClr>
-    </cs:fontRef>
-    <cs:defRPr sz="900" kern="1200"/>
-  </cs:seriesAxis>
-  <cs:seriesLine>
-    <cs:lnRef idx="0"/>
-    <cs:fillRef idx="0"/>
-    <cs:effectRef idx="0"/>
-    <cs:fontRef idx="minor">
-      <a:schemeClr val="tx1"/>
-    </cs:fontRef>
-    <cs:spPr>
-      <a:ln w="9525" cap="flat" cmpd="sng" algn="ctr">
-        <a:solidFill>
-          <a:schemeClr val="tx1">
-            <a:lumMod val="35000"/>
-            <a:lumOff val="65000"/>
-          </a:schemeClr>
-        </a:solidFill>
-        <a:round/>
-      </a:ln>
-    </cs:spPr>
-  </cs:seriesLine>
-  <cs:title>
-    <cs:lnRef idx="0"/>
-    <cs:fillRef idx="0"/>
-    <cs:effectRef idx="0"/>
-    <cs:fontRef idx="minor">
-      <a:schemeClr val="tx1">
-        <a:lumMod val="65000"/>
-        <a:lumOff val="35000"/>
-      </a:schemeClr>
-    </cs:fontRef>
-    <cs:defRPr sz="1400" b="0" kern="1200" spc="0" baseline="0"/>
-  </cs:title>
-  <cs:trendline>
-    <cs:lnRef idx="0">
-      <cs:styleClr val="auto"/>
-    </cs:lnRef>
-    <cs:fillRef idx="0"/>
-    <cs:effectRef idx="0"/>
-    <cs:fontRef idx="minor">
-      <a:schemeClr val="tx1"/>
-    </cs:fontRef>
-    <cs:spPr>
-      <a:ln w="19050" cap="rnd">
-        <a:solidFill>
-          <a:schemeClr val="phClr"/>
-        </a:solidFill>
-        <a:prstDash val="sysDot"/>
-      </a:ln>
-    </cs:spPr>
-  </cs:trendline>
-  <cs:trendlineLabel>
-    <cs:lnRef idx="0"/>
-    <cs:fillRef idx="0"/>
-    <cs:effectRef idx="0"/>
-    <cs:fontRef idx="minor">
-      <a:schemeClr val="tx1">
-        <a:lumMod val="65000"/>
-        <a:lumOff val="35000"/>
-      </a:schemeClr>
-    </cs:fontRef>
-    <cs:defRPr sz="900" kern="1200"/>
-  </cs:trendlineLabel>
-  <cs:upBar>
-    <cs:lnRef idx="0"/>
-    <cs:fillRef idx="0"/>
-    <cs:effectRef idx="0"/>
-    <cs:fontRef idx="minor">
-      <a:schemeClr val="tx1"/>
-    </cs:fontRef>
-    <cs:spPr>
-      <a:solidFill>
-        <a:schemeClr val="lt1"/>
-      </a:solidFill>
-      <a:ln w="9525" cap="flat" cmpd="sng" algn="ctr">
-        <a:solidFill>
-          <a:schemeClr val="tx1">
-            <a:lumMod val="65000"/>
-            <a:lumOff val="35000"/>
-          </a:schemeClr>
-        </a:solidFill>
-        <a:round/>
-      </a:ln>
-    </cs:spPr>
-  </cs:upBar>
-  <cs:valueAxis>
-    <cs:lnRef idx="0"/>
-    <cs:fillRef idx="0"/>
-    <cs:effectRef idx="0"/>
-    <cs:fontRef idx="minor">
-      <a:schemeClr val="tx1">
-        <a:lumMod val="65000"/>
-        <a:lumOff val="35000"/>
-      </a:schemeClr>
-    </cs:fontRef>
-    <cs:spPr>
-      <a:ln w="9525" cap="flat" cmpd="sng" algn="ctr">
-        <a:solidFill>
-          <a:schemeClr val="tx1">
-            <a:lumMod val="25000"/>
-            <a:lumOff val="75000"/>
-          </a:schemeClr>
-        </a:solidFill>
-        <a:round/>
-      </a:ln>
-    </cs:spPr>
-    <cs:defRPr sz="900" kern="1200"/>
-  </cs:valueAxis>
-  <cs:wall>
-    <cs:lnRef idx="0"/>
-    <cs:fillRef idx="0"/>
-    <cs:effectRef idx="0"/>
-    <cs:fontRef idx="minor">
-      <a:schemeClr val="tx1"/>
-    </cs:fontRef>
-    <cs:spPr>
-      <a:noFill/>
-      <a:ln>
-        <a:noFill/>
-      </a:ln>
-    </cs:spPr>
-  </cs:wall>
-</cs:chartStyle>
-</file>
-
 <file path=word/theme/theme1.xml><?xml version="1.0" encoding="utf-8"?>
 <a:theme xmlns:a="http://schemas.openxmlformats.org/drawingml/2006/main" name="Office Theme">
   <a:themeElements>

</xml_diff>

<commit_message>
did integration (but still issues)
</commit_message>
<xml_diff>
--- a/Assignment_3/Assignment_3b.docx
+++ b/Assignment_3/Assignment_3b.docx
@@ -31,6 +31,65 @@
         </w:rPr>
         <w:t>Assignment 3b</w:t>
       </w:r>
+      <w:r>
+        <w:rPr>
+          <w:rFonts w:asciiTheme="majorHAnsi" w:hAnsiTheme="majorHAnsi"/>
+          <w:b/>
+          <w:bCs/>
+          <w:sz w:val="32"/>
+          <w:szCs w:val="32"/>
+          <w:lang w:val="en-US"/>
+        </w:rPr>
+        <w:t xml:space="preserve"> – </w:t>
+      </w:r>
+      <w:proofErr w:type="spellStart"/>
+      <w:r>
+        <w:rPr>
+          <w:rFonts w:asciiTheme="majorHAnsi" w:hAnsiTheme="majorHAnsi"/>
+          <w:b/>
+          <w:bCs/>
+          <w:sz w:val="32"/>
+          <w:szCs w:val="32"/>
+          <w:lang w:val="en-US"/>
+        </w:rPr>
+        <w:t>Jorrit</w:t>
+      </w:r>
+      <w:proofErr w:type="spellEnd"/>
+      <w:r>
+        <w:rPr>
+          <w:rFonts w:asciiTheme="majorHAnsi" w:hAnsiTheme="majorHAnsi"/>
+          <w:b/>
+          <w:bCs/>
+          <w:sz w:val="32"/>
+          <w:szCs w:val="32"/>
+          <w:lang w:val="en-US"/>
+        </w:rPr>
+        <w:t xml:space="preserve"> </w:t>
+      </w:r>
+      <w:proofErr w:type="spellStart"/>
+      <w:r>
+        <w:rPr>
+          <w:rFonts w:asciiTheme="majorHAnsi" w:hAnsiTheme="majorHAnsi"/>
+          <w:b/>
+          <w:bCs/>
+          <w:sz w:val="32"/>
+          <w:szCs w:val="32"/>
+          <w:lang w:val="en-US"/>
+        </w:rPr>
+        <w:t>Kroes</w:t>
+      </w:r>
+      <w:proofErr w:type="spellEnd"/>
+      <w:r>
+        <w:rPr>
+          <w:rFonts w:asciiTheme="majorHAnsi" w:hAnsiTheme="majorHAnsi"/>
+          <w:b/>
+          <w:bCs/>
+          <w:sz w:val="32"/>
+          <w:szCs w:val="32"/>
+          <w:lang w:val="en-US"/>
+        </w:rPr>
+        <w:t xml:space="preserve"> (CPS)</w:t>
+      </w:r>
     </w:p>
     <w:p>
       <w:pPr>
@@ -49,7 +108,7 @@
         <w:rPr>
           <w:lang w:val="en-US"/>
         </w:rPr>
-        <w:t>3a) Critical path prep of 6</w:t>
+        <w:t>a) Critical path prep of 6</w:t>
       </w:r>
       <w:r>
         <w:rPr>
@@ -76,6 +135,12 @@
           <w:lang w:val="en-US"/>
         </w:rPr>
         <w:t>It’s baking start is influenced by the third order and the start of apply cheese for the third order is influenced by</w:t>
+      </w:r>
+      <w:r>
+        <w:rPr>
+          <w:lang w:val="en-US"/>
+        </w:rPr>
+        <w:t xml:space="preserve"> orders 2 and 1</w:t>
       </w:r>
     </w:p>
     <w:p>
@@ -223,8 +288,251 @@
         <w:rPr>
           <w:lang w:val="en-US"/>
         </w:rPr>
+        <w:t xml:space="preserve">Below is the excel calculation I did. The cost was calculated by combining the amount of workers*50 with the cost of the ovens in a particular scenario. </w:t>
+      </w:r>
+    </w:p>
+    <w:p>
+      <w:pPr>
+        <w:rPr>
+          <w:lang w:val="en-US"/>
+        </w:rPr>
+      </w:pPr>
+      <w:r>
+        <w:rPr>
+          <w:lang w:val="en-US"/>
+        </w:rPr>
+        <w:t xml:space="preserve">Throughput is calculated using formula: </w:t>
+      </w:r>
+    </w:p>
+    <w:p>
+      <w:pPr>
+        <w:rPr>
+          <w:lang w:val="en-US"/>
+        </w:rPr>
+      </w:pPr>
+      <w:r>
+        <w:rPr>
+          <w:lang w:val="en-US"/>
+        </w:rPr>
+        <w:t xml:space="preserve">T = </w:t>
+      </w:r>
+      <w:r>
+        <w:rPr>
+          <w:lang w:val="en-US"/>
+        </w:rPr>
+        <w:t>1 + (</w:t>
+      </w:r>
+      <w:r>
+        <w:rPr>
+          <w:lang w:val="en-US"/>
+        </w:rPr>
+        <w:t>{workday hours = 8}</w:t>
+      </w:r>
+      <w:r>
+        <w:rPr>
+          <w:lang w:val="en-US"/>
+        </w:rPr>
+        <w:t xml:space="preserve"> * </w:t>
+      </w:r>
+      <w:r>
+        <w:rPr>
+          <w:lang w:val="en-US"/>
+        </w:rPr>
+        <w:t>{seconds in an hour = 3600}</w:t>
+      </w:r>
+      <w:r>
+        <w:rPr>
+          <w:lang w:val="en-US"/>
+        </w:rPr>
+        <w:t xml:space="preserve"> </w:t>
+      </w:r>
+      <w:r>
+        <w:rPr>
+          <w:lang w:val="en-US"/>
+        </w:rPr>
+        <w:t>–</w:t>
+      </w:r>
+      <w:r>
+        <w:rPr>
+          <w:lang w:val="en-US"/>
+        </w:rPr>
+        <w:t xml:space="preserve"> </w:t>
+      </w:r>
+      <w:r>
+        <w:rPr>
+          <w:lang w:val="en-US"/>
+        </w:rPr>
+        <w:t>{warmup}</w:t>
+      </w:r>
+      <w:r>
+        <w:rPr>
+          <w:lang w:val="en-US"/>
+        </w:rPr>
+        <w:t>)</w:t>
+      </w:r>
+      <w:proofErr w:type="gramStart"/>
+      <w:r>
+        <w:rPr>
+          <w:lang w:val="en-US"/>
+        </w:rPr>
+        <w:t>/</w:t>
+      </w:r>
+      <w:r>
+        <w:rPr>
+          <w:lang w:val="en-US"/>
+        </w:rPr>
+        <w:t>{</w:t>
+      </w:r>
+      <w:proofErr w:type="gramEnd"/>
+      <w:r>
+        <w:rPr>
+          <w:lang w:val="en-US"/>
+        </w:rPr>
+        <w:t xml:space="preserve">time between pizza </w:t>
+      </w:r>
+      <w:proofErr w:type="spellStart"/>
+      <w:r>
+        <w:rPr>
+          <w:lang w:val="en-US"/>
+        </w:rPr>
+        <w:t>ouput</w:t>
+      </w:r>
+      <w:proofErr w:type="spellEnd"/>
+      <w:r>
+        <w:rPr>
+          <w:lang w:val="en-US"/>
+        </w:rPr>
+        <w:t>}</w:t>
+      </w:r>
+    </w:p>
+    <w:p>
+      <w:pPr>
+        <w:rPr>
+          <w:lang w:val="en-US"/>
+        </w:rPr>
+      </w:pPr>
+      <w:r>
+        <w:rPr>
+          <w:noProof/>
+          <w:lang w:val="en-US"/>
+        </w:rPr>
+        <w:lastRenderedPageBreak/>
+        <mc:AlternateContent>
+          <mc:Choice Requires="wps">
+            <w:drawing>
+              <wp:anchor distT="0" distB="0" distL="114300" distR="114300" simplePos="0" relativeHeight="251663360" behindDoc="0" locked="0" layoutInCell="1" allowOverlap="1" wp14:anchorId="77D45A26" wp14:editId="2A34D2F3">
+                <wp:simplePos x="0" y="0"/>
+                <wp:positionH relativeFrom="column">
+                  <wp:posOffset>-213360</wp:posOffset>
+                </wp:positionH>
+                <wp:positionV relativeFrom="paragraph">
+                  <wp:posOffset>467360</wp:posOffset>
+                </wp:positionV>
+                <wp:extent cx="670560" cy="243840"/>
+                <wp:effectExtent l="0" t="0" r="0" b="0"/>
+                <wp:wrapNone/>
+                <wp:docPr id="903467486" name="Text Box 4"/>
+                <wp:cNvGraphicFramePr/>
+                <a:graphic xmlns:a="http://schemas.openxmlformats.org/drawingml/2006/main">
+                  <a:graphicData uri="http://schemas.microsoft.com/office/word/2010/wordprocessingShape">
+                    <wps:wsp>
+                      <wps:cNvSpPr txBox="1"/>
+                      <wps:spPr>
+                        <a:xfrm>
+                          <a:off x="0" y="0"/>
+                          <a:ext cx="670560" cy="243840"/>
+                        </a:xfrm>
+                        <a:prstGeom prst="rect">
+                          <a:avLst/>
+                        </a:prstGeom>
+                        <a:noFill/>
+                        <a:ln w="6350">
+                          <a:noFill/>
+                        </a:ln>
+                      </wps:spPr>
+                      <wps:txbx>
+                        <w:txbxContent>
+                          <w:p>
+                            <w:pPr>
+                              <w:rPr>
+                                <w:color w:val="000000" w:themeColor="text1"/>
+                                <w:sz w:val="18"/>
+                                <w:szCs w:val="18"/>
+                                <w:lang w:val="en-US"/>
+                              </w:rPr>
+                            </w:pPr>
+                            <w:r>
+                              <w:rPr>
+                                <w:color w:val="000000" w:themeColor="text1"/>
+                                <w:sz w:val="18"/>
+                                <w:szCs w:val="18"/>
+                                <w:lang w:val="en-US"/>
+                              </w:rPr>
+                              <w:t>warmup</w:t>
+                            </w:r>
+                          </w:p>
+                        </w:txbxContent>
+                      </wps:txbx>
+                      <wps:bodyPr rot="0" spcFirstLastPara="0" vertOverflow="overflow" horzOverflow="overflow" vert="horz" wrap="square" lIns="91440" tIns="45720" rIns="91440" bIns="45720" numCol="1" spcCol="0" rtlCol="0" fromWordArt="0" anchor="t" anchorCtr="0" forceAA="0" compatLnSpc="1">
+                        <a:prstTxWarp prst="textNoShape">
+                          <a:avLst/>
+                        </a:prstTxWarp>
+                        <a:noAutofit/>
+                      </wps:bodyPr>
+                    </wps:wsp>
+                  </a:graphicData>
+                </a:graphic>
+                <wp14:sizeRelH relativeFrom="margin">
+                  <wp14:pctWidth>0</wp14:pctWidth>
+                </wp14:sizeRelH>
+                <wp14:sizeRelV relativeFrom="margin">
+                  <wp14:pctHeight>0</wp14:pctHeight>
+                </wp14:sizeRelV>
+              </wp:anchor>
+            </w:drawing>
+          </mc:Choice>
+          <mc:Fallback>
+            <w:pict>
+              <v:shapetype w14:anchorId="77D45A26" id="_x0000_t202" coordsize="21600,21600" o:spt="202" path="m,l,21600r21600,l21600,xe">
+                <v:stroke joinstyle="miter"/>
+                <v:path gradientshapeok="t" o:connecttype="rect"/>
+              </v:shapetype>
+              <v:shape id="Text Box 4" o:spid="_x0000_s1026" type="#_x0000_t202" style="position:absolute;margin-left:-16.8pt;margin-top:36.8pt;width:52.8pt;height:19.2pt;z-index:251663360;visibility:visible;mso-wrap-style:square;mso-width-percent:0;mso-height-percent:0;mso-wrap-distance-left:9pt;mso-wrap-distance-top:0;mso-wrap-distance-right:9pt;mso-wrap-distance-bottom:0;mso-position-horizontal:absolute;mso-position-horizontal-relative:text;mso-position-vertical:absolute;mso-position-vertical-relative:text;mso-width-percent:0;mso-height-percent:0;mso-width-relative:margin;mso-height-relative:margin;v-text-anchor:top" o:gfxdata="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" filled="f" stroked="f" strokeweight=".5pt">
+                <v:textbox>
+                  <w:txbxContent>
+                    <w:p>
+                      <w:pPr>
+                        <w:rPr>
+                          <w:color w:val="000000" w:themeColor="text1"/>
+                          <w:sz w:val="18"/>
+                          <w:szCs w:val="18"/>
+                          <w:lang w:val="en-US"/>
+                        </w:rPr>
+                      </w:pPr>
+                      <w:r>
+                        <w:rPr>
+                          <w:color w:val="000000" w:themeColor="text1"/>
+                          <w:sz w:val="18"/>
+                          <w:szCs w:val="18"/>
+                          <w:lang w:val="en-US"/>
+                        </w:rPr>
+                        <w:t>warmup</w:t>
+                      </w:r>
+                    </w:p>
+                  </w:txbxContent>
+                </v:textbox>
+              </v:shape>
+            </w:pict>
+          </mc:Fallback>
+        </mc:AlternateContent>
+      </w:r>
+      <w:r>
+        <w:rPr>
+          <w:noProof/>
+          <w:lang w:val="en-US"/>
+        </w:rPr>
         <w:drawing>
-          <wp:inline distT="0" distB="0" distL="0" distR="0" wp14:anchorId="06E8E383" wp14:editId="619E5753">
+          <wp:inline distT="0" distB="0" distL="0" distR="0" wp14:anchorId="06E8E383" wp14:editId="35AF44A5">
             <wp:extent cx="5731510" cy="1240790"/>
             <wp:effectExtent l="0" t="0" r="0" b="3810"/>
             <wp:docPr id="1232397570" name="Picture 1" descr="A white sheet with black text&#10;&#10;Description automatically generated"/>
@@ -270,58 +578,43 @@
         <w:rPr>
           <w:lang w:val="en-US"/>
         </w:rPr>
-        <w:lastRenderedPageBreak/>
-        <w:t>The first and second options are on the Pareto</w:t>
-      </w:r>
-      <w:r>
-        <w:rPr>
-          <w:lang w:val="en-US"/>
-        </w:rPr>
-        <w:t>-front line. The first option saves the most money, while still being as efficient as the third option. The second option is by far the most efficient in terms of throughput, but this comes at a bit of a higher price (although it costs less than the third option).</w:t>
-      </w:r>
-      <w:r>
-        <w:rPr>
-          <w:lang w:val="en-US"/>
-        </w:rPr>
-        <w:t xml:space="preserve"> This gives the scatter plot below, with the Pareto-front </w:t>
-      </w:r>
-      <w:proofErr w:type="spellStart"/>
-      <w:r>
-        <w:rPr>
-          <w:lang w:val="en-US"/>
-        </w:rPr>
-        <w:t>colored</w:t>
-      </w:r>
-      <w:r>
-        <w:rPr>
-          <w:lang w:val="en-US"/>
-        </w:rPr>
-        <w:t xml:space="preserve"> </w:t>
-      </w:r>
-      <w:proofErr w:type="spellEnd"/>
-      <w:r>
-        <w:rPr>
-          <w:lang w:val="en-US"/>
-        </w:rPr>
-        <w:t xml:space="preserve">in </w:t>
-      </w:r>
-      <w:r>
-        <w:rPr>
-          <w:lang w:val="en-US"/>
-        </w:rPr>
-        <w:t>orange</w:t>
-      </w:r>
-      <w:r>
-        <w:rPr>
-          <w:lang w:val="en-US"/>
-        </w:rPr>
-        <w:t xml:space="preserve"> through both good alternatives (1 and 2).</w:t>
-      </w:r>
-      <w:r>
-        <w:rPr>
-          <w:lang w:val="en-US"/>
-        </w:rPr>
-        <w:t xml:space="preserve"> The area in green is Pareto Dominated-subregion.</w:t>
+        <w:t xml:space="preserve">The first and second options are </w:t>
+      </w:r>
+      <w:r>
+        <w:rPr>
+          <w:lang w:val="en-US"/>
+        </w:rPr>
+        <w:t>in the Pareto-set, because there is no alternative that improves its throughput or cost without affecting the other</w:t>
+      </w:r>
+      <w:r>
+        <w:rPr>
+          <w:lang w:val="en-US"/>
+        </w:rPr>
+        <w:t xml:space="preserve">. The first option saves the most money, while still being </w:t>
+      </w:r>
+      <w:r>
+        <w:rPr>
+          <w:lang w:val="en-US"/>
+        </w:rPr>
+        <w:t>a little bit more</w:t>
+      </w:r>
+      <w:r>
+        <w:rPr>
+          <w:lang w:val="en-US"/>
+        </w:rPr>
+        <w:t xml:space="preserve"> efficient </w:t>
+      </w:r>
+      <w:r>
+        <w:rPr>
+          <w:lang w:val="en-US"/>
+        </w:rPr>
+        <w:t>than</w:t>
+      </w:r>
+      <w:r>
+        <w:rPr>
+          <w:lang w:val="en-US"/>
+        </w:rPr>
+        <w:t xml:space="preserve"> the third option.</w:t>
       </w:r>
     </w:p>
     <w:p>
@@ -330,6 +623,12 @@
           <w:lang w:val="en-US"/>
         </w:rPr>
       </w:pPr>
+      <w:r>
+        <w:rPr>
+          <w:lang w:val="en-US"/>
+        </w:rPr>
+        <w:t>The second option is by far the most efficient in terms of throughput, but this comes at a bit of a higher price (although it costs less than the third option).</w:t>
+      </w:r>
     </w:p>
     <w:p>
       <w:pPr>
@@ -337,6 +636,365 @@
           <w:lang w:val="en-US"/>
         </w:rPr>
       </w:pPr>
+      <w:r>
+        <w:rPr>
+          <w:lang w:val="en-US"/>
+        </w:rPr>
+        <w:t>This gives the scatter plot below</w:t>
+      </w:r>
+      <w:r>
+        <w:rPr>
+          <w:lang w:val="en-US"/>
+        </w:rPr>
+        <w:t xml:space="preserve"> with points as the scenarios</w:t>
+      </w:r>
+      <w:r>
+        <w:rPr>
+          <w:lang w:val="en-US"/>
+        </w:rPr>
+        <w:t xml:space="preserve">, with the Pareto-front </w:t>
+      </w:r>
+      <w:r>
+        <w:rPr>
+          <w:lang w:val="en-US"/>
+        </w:rPr>
+        <w:t>colored</w:t>
+      </w:r>
+      <w:r>
+        <w:rPr>
+          <w:lang w:val="en-US"/>
+        </w:rPr>
+        <w:t xml:space="preserve"> in </w:t>
+      </w:r>
+      <w:r>
+        <w:rPr>
+          <w:lang w:val="en-US"/>
+        </w:rPr>
+        <w:t>orange</w:t>
+      </w:r>
+      <w:r>
+        <w:rPr>
+          <w:lang w:val="en-US"/>
+        </w:rPr>
+        <w:t xml:space="preserve"> through both good alternatives (1 and 2).</w:t>
+      </w:r>
+      <w:r>
+        <w:rPr>
+          <w:lang w:val="en-US"/>
+        </w:rPr>
+        <w:t xml:space="preserve"> The area in green is </w:t>
+      </w:r>
+      <w:r>
+        <w:rPr>
+          <w:lang w:val="en-US"/>
+        </w:rPr>
+        <w:t xml:space="preserve">the </w:t>
+      </w:r>
+      <w:r>
+        <w:rPr>
+          <w:lang w:val="en-US"/>
+        </w:rPr>
+        <w:t xml:space="preserve">Pareto </w:t>
+      </w:r>
+      <w:proofErr w:type="gramStart"/>
+      <w:r>
+        <w:rPr>
+          <w:lang w:val="en-US"/>
+        </w:rPr>
+        <w:t>Dominated-subregion</w:t>
+      </w:r>
+      <w:proofErr w:type="gramEnd"/>
+      <w:r>
+        <w:rPr>
+          <w:lang w:val="en-US"/>
+        </w:rPr>
+        <w:t>.</w:t>
+      </w:r>
+    </w:p>
+    <w:p>
+      <w:pPr>
+        <w:rPr>
+          <w:lang w:val="en-US"/>
+        </w:rPr>
+      </w:pPr>
+      <w:r>
+        <w:t xml:space="preserve">Any solution </w:t>
+      </w:r>
+      <w:r>
+        <w:rPr>
+          <w:b/>
+          <w:bCs/>
+        </w:rPr>
+        <w:t>in green</w:t>
+      </w:r>
+      <w:r>
+        <w:t xml:space="preserve"> </w:t>
+      </w:r>
+      <w:r>
+        <w:t>(such as scenario 3</w:t>
+      </w:r>
+      <w:r>
+        <w:t>, although you almost can’t see it just falls into it</w:t>
+      </w:r>
+      <w:r>
+        <w:t xml:space="preserve">) </w:t>
+      </w:r>
+      <w:r>
+        <w:t>is dominated because there is a solution (1 or 2) that is both better in terms of cost and throughput (or equal in one of the two metrics)</w:t>
+      </w:r>
+    </w:p>
+    <w:p>
+      <w:pPr>
+        <w:rPr>
+          <w:lang w:val="en-US"/>
+        </w:rPr>
+      </w:pPr>
+      <w:r>
+        <w:rPr>
+          <w:noProof/>
+          <w:lang w:val="en-US"/>
+        </w:rPr>
+        <mc:AlternateContent>
+          <mc:Choice Requires="wps">
+            <w:drawing>
+              <wp:anchor distT="0" distB="0" distL="114300" distR="114300" simplePos="0" relativeHeight="251666432" behindDoc="0" locked="0" layoutInCell="1" allowOverlap="1" wp14:anchorId="57EBBD76" wp14:editId="599BCDF4">
+                <wp:simplePos x="0" y="0"/>
+                <wp:positionH relativeFrom="column">
+                  <wp:posOffset>-797560</wp:posOffset>
+                </wp:positionH>
+                <wp:positionV relativeFrom="paragraph">
+                  <wp:posOffset>869315</wp:posOffset>
+                </wp:positionV>
+                <wp:extent cx="1005840" cy="695960"/>
+                <wp:effectExtent l="0" t="0" r="10160" b="15240"/>
+                <wp:wrapNone/>
+                <wp:docPr id="2035429247" name="Text Box 5"/>
+                <wp:cNvGraphicFramePr/>
+                <a:graphic xmlns:a="http://schemas.openxmlformats.org/drawingml/2006/main">
+                  <a:graphicData uri="http://schemas.microsoft.com/office/word/2010/wordprocessingShape">
+                    <wps:wsp>
+                      <wps:cNvSpPr txBox="1"/>
+                      <wps:spPr>
+                        <a:xfrm>
+                          <a:off x="0" y="0"/>
+                          <a:ext cx="1005840" cy="695960"/>
+                        </a:xfrm>
+                        <a:prstGeom prst="rect">
+                          <a:avLst/>
+                        </a:prstGeom>
+                        <a:solidFill>
+                          <a:schemeClr val="lt1"/>
+                        </a:solidFill>
+                        <a:ln w="6350">
+                          <a:solidFill>
+                            <a:prstClr val="black"/>
+                          </a:solidFill>
+                        </a:ln>
+                      </wps:spPr>
+                      <wps:txbx>
+                        <w:txbxContent>
+                          <w:p>
+                            <w:pPr>
+                              <w:rPr>
+                                <w:lang w:val="en-US"/>
+                              </w:rPr>
+                            </w:pPr>
+                            <w:r>
+                              <w:rPr>
+                                <w:lang w:val="en-US"/>
+                              </w:rPr>
+                              <w:t>Throughput</w:t>
+                            </w:r>
+                          </w:p>
+                          <w:p>
+                            <w:pPr>
+                              <w:rPr>
+                                <w:lang w:val="en-US"/>
+                              </w:rPr>
+                            </w:pPr>
+                            <w:r>
+                              <w:rPr>
+                                <w:lang w:val="en-US"/>
+                              </w:rPr>
+                              <w:t>/</w:t>
+                            </w:r>
+                            <w:proofErr w:type="gramStart"/>
+                            <w:r>
+                              <w:rPr>
+                                <w:lang w:val="en-US"/>
+                              </w:rPr>
+                              <w:t>day</w:t>
+                            </w:r>
+                            <w:proofErr w:type="gramEnd"/>
+                          </w:p>
+                        </w:txbxContent>
+                      </wps:txbx>
+                      <wps:bodyPr rot="0" spcFirstLastPara="0" vertOverflow="overflow" horzOverflow="overflow" vert="horz" wrap="square" lIns="91440" tIns="45720" rIns="91440" bIns="45720" numCol="1" spcCol="0" rtlCol="0" fromWordArt="0" anchor="t" anchorCtr="0" forceAA="0" compatLnSpc="1">
+                        <a:prstTxWarp prst="textNoShape">
+                          <a:avLst/>
+                        </a:prstTxWarp>
+                        <a:noAutofit/>
+                      </wps:bodyPr>
+                    </wps:wsp>
+                  </a:graphicData>
+                </a:graphic>
+                <wp14:sizeRelH relativeFrom="margin">
+                  <wp14:pctWidth>0</wp14:pctWidth>
+                </wp14:sizeRelH>
+                <wp14:sizeRelV relativeFrom="margin">
+                  <wp14:pctHeight>0</wp14:pctHeight>
+                </wp14:sizeRelV>
+              </wp:anchor>
+            </w:drawing>
+          </mc:Choice>
+          <mc:Fallback>
+            <w:pict>
+              <v:shape w14:anchorId="57EBBD76" id="Text Box 5" o:spid="_x0000_s1027" type="#_x0000_t202" style="position:absolute;margin-left:-62.8pt;margin-top:68.45pt;width:79.2pt;height:54.8pt;z-index:251666432;visibility:visible;mso-wrap-style:square;mso-width-percent:0;mso-height-percent:0;mso-wrap-distance-left:9pt;mso-wrap-distance-top:0;mso-wrap-distance-right:9pt;mso-wrap-distance-bottom:0;mso-position-horizontal:absolute;mso-position-horizontal-relative:text;mso-position-vertical:absolute;mso-position-vertical-relative:text;mso-width-percent:0;mso-height-percent:0;mso-width-relative:margin;mso-height-relative:margin;v-text-anchor:top" o:gfxdata="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" fillcolor="white [3201]" strokeweight=".5pt">
+                <v:textbox>
+                  <w:txbxContent>
+                    <w:p>
+                      <w:pPr>
+                        <w:rPr>
+                          <w:lang w:val="en-US"/>
+                        </w:rPr>
+                      </w:pPr>
+                      <w:r>
+                        <w:rPr>
+                          <w:lang w:val="en-US"/>
+                        </w:rPr>
+                        <w:t>Throughput</w:t>
+                      </w:r>
+                    </w:p>
+                    <w:p>
+                      <w:pPr>
+                        <w:rPr>
+                          <w:lang w:val="en-US"/>
+                        </w:rPr>
+                      </w:pPr>
+                      <w:r>
+                        <w:rPr>
+                          <w:lang w:val="en-US"/>
+                        </w:rPr>
+                        <w:t>/</w:t>
+                      </w:r>
+                      <w:proofErr w:type="gramStart"/>
+                      <w:r>
+                        <w:rPr>
+                          <w:lang w:val="en-US"/>
+                        </w:rPr>
+                        <w:t>day</w:t>
+                      </w:r>
+                      <w:proofErr w:type="gramEnd"/>
+                    </w:p>
+                  </w:txbxContent>
+                </v:textbox>
+              </v:shape>
+            </w:pict>
+          </mc:Fallback>
+        </mc:AlternateContent>
+      </w:r>
+      <w:r>
+        <w:rPr>
+          <w:noProof/>
+          <w:lang w:val="en-US"/>
+        </w:rPr>
+        <mc:AlternateContent>
+          <mc:Choice Requires="wps">
+            <w:drawing>
+              <wp:anchor distT="0" distB="0" distL="114300" distR="114300" simplePos="0" relativeHeight="251664384" behindDoc="0" locked="0" layoutInCell="1" allowOverlap="1" wp14:anchorId="5247CFDB" wp14:editId="0BDF28DE">
+                <wp:simplePos x="0" y="0"/>
+                <wp:positionH relativeFrom="column">
+                  <wp:posOffset>1722120</wp:posOffset>
+                </wp:positionH>
+                <wp:positionV relativeFrom="paragraph">
+                  <wp:posOffset>2677795</wp:posOffset>
+                </wp:positionV>
+                <wp:extent cx="817880" cy="284480"/>
+                <wp:effectExtent l="0" t="0" r="7620" b="7620"/>
+                <wp:wrapNone/>
+                <wp:docPr id="942902236" name="Text Box 5"/>
+                <wp:cNvGraphicFramePr/>
+                <a:graphic xmlns:a="http://schemas.openxmlformats.org/drawingml/2006/main">
+                  <a:graphicData uri="http://schemas.microsoft.com/office/word/2010/wordprocessingShape">
+                    <wps:wsp>
+                      <wps:cNvSpPr txBox="1"/>
+                      <wps:spPr>
+                        <a:xfrm>
+                          <a:off x="0" y="0"/>
+                          <a:ext cx="817880" cy="284480"/>
+                        </a:xfrm>
+                        <a:prstGeom prst="rect">
+                          <a:avLst/>
+                        </a:prstGeom>
+                        <a:solidFill>
+                          <a:schemeClr val="lt1"/>
+                        </a:solidFill>
+                        <a:ln w="6350">
+                          <a:solidFill>
+                            <a:prstClr val="black"/>
+                          </a:solidFill>
+                        </a:ln>
+                      </wps:spPr>
+                      <wps:txbx>
+                        <w:txbxContent>
+                          <w:p>
+                            <w:pPr>
+                              <w:rPr>
+                                <w:lang w:val="en-US"/>
+                              </w:rPr>
+                            </w:pPr>
+                            <w:r>
+                              <w:rPr>
+                                <w:lang w:val="en-US"/>
+                              </w:rPr>
+                              <w:t>Cost /day</w:t>
+                            </w:r>
+                          </w:p>
+                        </w:txbxContent>
+                      </wps:txbx>
+                      <wps:bodyPr rot="0" spcFirstLastPara="0" vertOverflow="overflow" horzOverflow="overflow" vert="horz" wrap="square" lIns="91440" tIns="45720" rIns="91440" bIns="45720" numCol="1" spcCol="0" rtlCol="0" fromWordArt="0" anchor="t" anchorCtr="0" forceAA="0" compatLnSpc="1">
+                        <a:prstTxWarp prst="textNoShape">
+                          <a:avLst/>
+                        </a:prstTxWarp>
+                        <a:noAutofit/>
+                      </wps:bodyPr>
+                    </wps:wsp>
+                  </a:graphicData>
+                </a:graphic>
+                <wp14:sizeRelH relativeFrom="margin">
+                  <wp14:pctWidth>0</wp14:pctWidth>
+                </wp14:sizeRelH>
+                <wp14:sizeRelV relativeFrom="margin">
+                  <wp14:pctHeight>0</wp14:pctHeight>
+                </wp14:sizeRelV>
+              </wp:anchor>
+            </w:drawing>
+          </mc:Choice>
+          <mc:Fallback>
+            <w:pict>
+              <v:shape w14:anchorId="5247CFDB" id="_x0000_s1028" type="#_x0000_t202" style="position:absolute;margin-left:135.6pt;margin-top:210.85pt;width:64.4pt;height:22.4pt;z-index:251664384;visibility:visible;mso-wrap-style:square;mso-width-percent:0;mso-height-percent:0;mso-wrap-distance-left:9pt;mso-wrap-distance-top:0;mso-wrap-distance-right:9pt;mso-wrap-distance-bottom:0;mso-position-horizontal:absolute;mso-position-horizontal-relative:text;mso-position-vertical:absolute;mso-position-vertical-relative:text;mso-width-percent:0;mso-height-percent:0;mso-width-relative:margin;mso-height-relative:margin;v-text-anchor:top" o:gfxdata="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" fillcolor="white [3201]" strokeweight=".5pt">
+                <v:textbox>
+                  <w:txbxContent>
+                    <w:p>
+                      <w:pPr>
+                        <w:rPr>
+                          <w:lang w:val="en-US"/>
+                        </w:rPr>
+                      </w:pPr>
+                      <w:r>
+                        <w:rPr>
+                          <w:lang w:val="en-US"/>
+                        </w:rPr>
+                        <w:t>Cost /day</w:t>
+                      </w:r>
+                    </w:p>
+                  </w:txbxContent>
+                </v:textbox>
+              </v:shape>
+            </w:pict>
+          </mc:Fallback>
+        </mc:AlternateContent>
+      </w:r>
       <w:r>
         <w:rPr>
           <w:noProof/>
@@ -564,10 +1222,11 @@
       </w:r>
       <w:r>
         <w:rPr>
+          <w:noProof/>
           <w:lang w:val="en-US"/>
         </w:rPr>
         <w:drawing>
-          <wp:inline distT="0" distB="0" distL="0" distR="0" wp14:anchorId="4C56575A" wp14:editId="5EC8F467">
+          <wp:inline distT="0" distB="0" distL="0" distR="0" wp14:anchorId="4C56575A" wp14:editId="2EFF507A">
             <wp:extent cx="5039360" cy="3053988"/>
             <wp:effectExtent l="0" t="0" r="2540" b="0"/>
             <wp:docPr id="1307347439" name="Picture 1" descr="A graph with numbers and points&#10;&#10;Description automatically generated"/>
@@ -590,7 +1249,7 @@
                   <pic:spPr>
                     <a:xfrm>
                       <a:off x="0" y="0"/>
-                      <a:ext cx="5069455" cy="3072227"/>
+                      <a:ext cx="5039360" cy="3053988"/>
                     </a:xfrm>
                     <a:prstGeom prst="rect">
                       <a:avLst/>
@@ -1216,7 +1875,6 @@
   <w:style w:type="character" w:default="1" w:styleId="DefaultParagraphFont">
     <w:name w:val="Default Paragraph Font"/>
     <w:uiPriority w:val="1"/>
-    <w:semiHidden/>
     <w:unhideWhenUsed/>
   </w:style>
   <w:style w:type="table" w:default="1" w:styleId="TableNormal">

</xml_diff>